<commit_message>
pr2 schematch, spo e.t.c
</commit_message>
<xml_diff>
--- a/4 семестр/4 семестр/СПО/ПР1-4_Стецюк.docx
+++ b/4 семестр/4 семестр/СПО/ПР1-4_Стецюк.docx
@@ -35,6 +35,18 @@
                 <w:sz w:val="24"/>
               </w:rPr>
             </w:pPr>
+            <w:proofErr w:type="spellStart"/>
+            <w:r>
+              <w:rPr>
+                <w:b/>
+                <w:bCs/>
+                <w:sz w:val="24"/>
+                <w:szCs w:val="24"/>
+                <w:lang w:val="en-US"/>
+              </w:rPr>
+              <w:t>su</w:t>
+            </w:r>
+            <w:proofErr w:type="spellEnd"/>
             <w:r>
               <w:rPr>
                 <w:b/>
@@ -1550,6 +1562,7 @@
         </w:rPr>
         <w:t xml:space="preserve"> (</w:t>
       </w:r>
+      <w:proofErr w:type="spellStart"/>
       <w:r>
         <w:rPr>
           <w:szCs w:val="28"/>
@@ -1557,6 +1570,7 @@
         </w:rPr>
         <w:t>Jammy</w:t>
       </w:r>
+      <w:proofErr w:type="spellEnd"/>
       <w:r>
         <w:rPr>
           <w:szCs w:val="28"/>
@@ -1676,6 +1690,7 @@
         </w:rPr>
         <w:t xml:space="preserve"> </w:t>
       </w:r>
+      <w:proofErr w:type="spellStart"/>
       <w:r>
         <w:rPr>
           <w:i/>
@@ -1686,6 +1701,7 @@
         </w:rPr>
         <w:t>sudo</w:t>
       </w:r>
+      <w:proofErr w:type="spellEnd"/>
       <w:r>
         <w:rPr>
           <w:i/>
@@ -1800,6 +1816,7 @@
         <w:tab/>
         <w:t xml:space="preserve">В домашней директории создадим директорию </w:t>
       </w:r>
+      <w:proofErr w:type="spellStart"/>
       <w:r>
         <w:rPr>
           <w:sz w:val="28"/>
@@ -1808,6 +1825,7 @@
         </w:rPr>
         <w:t>stetsyuk</w:t>
       </w:r>
+      <w:proofErr w:type="spellEnd"/>
       <w:r>
         <w:rPr>
           <w:sz w:val="28"/>
@@ -1829,6 +1847,7 @@
         </w:rPr>
         <w:t xml:space="preserve">: </w:t>
       </w:r>
+      <w:proofErr w:type="spellStart"/>
       <w:r>
         <w:rPr>
           <w:sz w:val="28"/>
@@ -1837,6 +1856,7 @@
         </w:rPr>
         <w:t>stetsyuk</w:t>
       </w:r>
+      <w:proofErr w:type="spellEnd"/>
       <w:r>
         <w:rPr>
           <w:sz w:val="28"/>
@@ -1844,6 +1864,7 @@
         </w:rPr>
         <w:t>_</w:t>
       </w:r>
+      <w:proofErr w:type="spellStart"/>
       <w:r>
         <w:rPr>
           <w:sz w:val="28"/>
@@ -1852,6 +1873,7 @@
         </w:rPr>
         <w:t>dir</w:t>
       </w:r>
+      <w:proofErr w:type="spellEnd"/>
       <w:r>
         <w:rPr>
           <w:sz w:val="28"/>
@@ -1859,6 +1881,7 @@
         </w:rPr>
         <w:t xml:space="preserve">_1, </w:t>
       </w:r>
+      <w:proofErr w:type="spellStart"/>
       <w:r>
         <w:rPr>
           <w:sz w:val="28"/>
@@ -1867,6 +1890,7 @@
         </w:rPr>
         <w:t>stetsyuk</w:t>
       </w:r>
+      <w:proofErr w:type="spellEnd"/>
       <w:r>
         <w:rPr>
           <w:sz w:val="28"/>
@@ -1874,6 +1898,7 @@
         </w:rPr>
         <w:t>_</w:t>
       </w:r>
+      <w:proofErr w:type="spellStart"/>
       <w:r>
         <w:rPr>
           <w:sz w:val="28"/>
@@ -1882,6 +1907,7 @@
         </w:rPr>
         <w:t>dir</w:t>
       </w:r>
+      <w:proofErr w:type="spellEnd"/>
       <w:r>
         <w:rPr>
           <w:sz w:val="28"/>
@@ -1889,6 +1915,7 @@
         </w:rPr>
         <w:t xml:space="preserve">_2, </w:t>
       </w:r>
+      <w:proofErr w:type="spellStart"/>
       <w:r>
         <w:rPr>
           <w:sz w:val="28"/>
@@ -1897,6 +1924,7 @@
         </w:rPr>
         <w:t>stetsyuk</w:t>
       </w:r>
+      <w:proofErr w:type="spellEnd"/>
       <w:r>
         <w:rPr>
           <w:sz w:val="28"/>
@@ -1904,6 +1932,7 @@
         </w:rPr>
         <w:t>_</w:t>
       </w:r>
+      <w:proofErr w:type="spellStart"/>
       <w:r>
         <w:rPr>
           <w:sz w:val="28"/>
@@ -1912,6 +1941,7 @@
         </w:rPr>
         <w:t>dir</w:t>
       </w:r>
+      <w:proofErr w:type="spellEnd"/>
       <w:r>
         <w:rPr>
           <w:sz w:val="28"/>
@@ -2252,6 +2282,7 @@
         </w:rPr>
         <w:t>4_</w:t>
       </w:r>
+      <w:proofErr w:type="spellStart"/>
       <w:r>
         <w:rPr>
           <w:sz w:val="28"/>
@@ -2260,6 +2291,7 @@
         </w:rPr>
         <w:t>dir</w:t>
       </w:r>
+      <w:proofErr w:type="spellEnd"/>
       <w:r>
         <w:rPr>
           <w:sz w:val="28"/>
@@ -2429,14 +2461,20 @@
       </w:pPr>
       <w:r>
         <w:rPr>
-          <w:noProof/>
+          <w:rFonts w:eastAsiaTheme="majorEastAsia"/>
+          <w:b/>
+          <w:bCs/>
+          <w:spacing w:val="-10"/>
+          <w:kern w:val="28"/>
+          <w:sz w:val="36"/>
+          <w:szCs w:val="36"/>
         </w:rPr>
         <w:lastRenderedPageBreak/>
         <w:drawing>
-          <wp:inline distT="0" distB="0" distL="0" distR="0" wp14:anchorId="610EB116" wp14:editId="4E466291">
-            <wp:extent cx="5786168" cy="4859020"/>
-            <wp:effectExtent l="0" t="0" r="5080" b="0"/>
-            <wp:docPr id="14" name="Рисунок 14"/>
+          <wp:inline distT="0" distB="0" distL="0" distR="0" wp14:anchorId="3083079B" wp14:editId="291337EF">
+            <wp:extent cx="5940425" cy="3763645"/>
+            <wp:effectExtent l="0" t="0" r="3175" b="8255"/>
+            <wp:docPr id="3" name="Picture 3"/>
             <wp:cNvGraphicFramePr>
               <a:graphicFrameLocks xmlns:a="http://schemas.openxmlformats.org/drawingml/2006/main" noChangeAspect="1"/>
             </wp:cNvGraphicFramePr>
@@ -2456,7 +2494,7 @@
                   <pic:spPr>
                     <a:xfrm>
                       <a:off x="0" y="0"/>
-                      <a:ext cx="5788768" cy="4861203"/>
+                      <a:ext cx="5940425" cy="3763645"/>
                     </a:xfrm>
                     <a:prstGeom prst="rect">
                       <a:avLst/>
@@ -2660,6 +2698,7 @@
         </w:rPr>
         <w:t xml:space="preserve">и дистрибутиве с помощью команды </w:t>
       </w:r>
+      <w:proofErr w:type="spellStart"/>
       <w:r>
         <w:rPr>
           <w:szCs w:val="28"/>
@@ -2667,19 +2706,7 @@
         </w:rPr>
         <w:t>uname</w:t>
       </w:r>
-      <w:r>
-        <w:rPr>
-          <w:szCs w:val="28"/>
-        </w:rPr>
-        <w:t xml:space="preserve"> -</w:t>
-      </w:r>
-      <w:r>
-        <w:rPr>
-          <w:szCs w:val="28"/>
-          <w:lang w:val="en-US"/>
-        </w:rPr>
-        <w:t>a</w:t>
-      </w:r>
+      <w:proofErr w:type="spellEnd"/>
       <w:r>
         <w:rPr>
           <w:szCs w:val="28"/>
@@ -2690,33 +2717,67 @@
         <w:rPr>
           <w:szCs w:val="28"/>
         </w:rPr>
-        <w:t xml:space="preserve">и </w:t>
-      </w:r>
-      <w:r>
-        <w:rPr>
-          <w:szCs w:val="28"/>
-          <w:lang w:val="en-US"/>
-        </w:rPr>
-        <w:t>lsb</w:t>
-      </w:r>
-      <w:r>
-        <w:rPr>
-          <w:szCs w:val="28"/>
-        </w:rPr>
-        <w:t>_</w:t>
-      </w:r>
-      <w:r>
-        <w:rPr>
-          <w:szCs w:val="28"/>
-          <w:lang w:val="en-US"/>
-        </w:rPr>
-        <w:t>release</w:t>
-      </w:r>
-      <w:r>
-        <w:rPr>
-          <w:szCs w:val="28"/>
-        </w:rPr>
-        <w:t xml:space="preserve"> -</w:t>
+        <w:t xml:space="preserve">и флагов </w:t>
+      </w:r>
+      <w:r>
+        <w:rPr>
+          <w:szCs w:val="28"/>
+        </w:rPr>
+        <w:t>-</w:t>
+      </w:r>
+      <w:r>
+        <w:rPr>
+          <w:szCs w:val="28"/>
+          <w:lang w:val="en-US"/>
+        </w:rPr>
+        <w:t>s</w:t>
+      </w:r>
+      <w:r>
+        <w:rPr>
+          <w:szCs w:val="28"/>
+        </w:rPr>
+        <w:t>, -</w:t>
+      </w:r>
+      <w:r>
+        <w:rPr>
+          <w:szCs w:val="28"/>
+          <w:lang w:val="en-US"/>
+        </w:rPr>
+        <w:t>v</w:t>
+      </w:r>
+      <w:r>
+        <w:rPr>
+          <w:szCs w:val="28"/>
+        </w:rPr>
+        <w:t>, -</w:t>
+      </w:r>
+      <w:r>
+        <w:rPr>
+          <w:szCs w:val="28"/>
+          <w:lang w:val="en-US"/>
+        </w:rPr>
+        <w:t>r</w:t>
+      </w:r>
+      <w:r>
+        <w:rPr>
+          <w:szCs w:val="28"/>
+        </w:rPr>
+        <w:t>, -</w:t>
+      </w:r>
+      <w:proofErr w:type="spellStart"/>
+      <w:r>
+        <w:rPr>
+          <w:szCs w:val="28"/>
+          <w:lang w:val="en-US"/>
+        </w:rPr>
+        <w:t>i</w:t>
+      </w:r>
+      <w:proofErr w:type="spellEnd"/>
+      <w:r>
+        <w:rPr>
+          <w:szCs w:val="28"/>
+        </w:rPr>
+        <w:t>, -</w:t>
       </w:r>
       <w:r>
         <w:rPr>
@@ -2754,10 +2815,10 @@
           <w:noProof/>
         </w:rPr>
         <w:drawing>
-          <wp:inline distT="0" distB="0" distL="0" distR="0" wp14:anchorId="7C169DD8" wp14:editId="42460325">
-            <wp:extent cx="5788025" cy="1254742"/>
-            <wp:effectExtent l="0" t="0" r="3175" b="3175"/>
-            <wp:docPr id="5" name="Рисунок 5"/>
+          <wp:inline distT="0" distB="0" distL="0" distR="0" wp14:anchorId="01CA731F" wp14:editId="5883E576">
+            <wp:extent cx="5940425" cy="1132840"/>
+            <wp:effectExtent l="0" t="0" r="3175" b="0"/>
+            <wp:docPr id="17" name="Picture 17"/>
             <wp:cNvGraphicFramePr>
               <a:graphicFrameLocks xmlns:a="http://schemas.openxmlformats.org/drawingml/2006/main" noChangeAspect="1"/>
             </wp:cNvGraphicFramePr>
@@ -2777,7 +2838,7 @@
                   <pic:spPr>
                     <a:xfrm>
                       <a:off x="0" y="0"/>
-                      <a:ext cx="5802106" cy="1257795"/>
+                      <a:ext cx="5940425" cy="1132840"/>
                     </a:xfrm>
                     <a:prstGeom prst="rect">
                       <a:avLst/>
@@ -2928,7 +2989,7 @@
           <w:sz w:val="28"/>
           <w:szCs w:val="28"/>
         </w:rPr>
-        <w:tab/>
+        <w:t xml:space="preserve"> </w:t>
       </w:r>
       <w:r>
         <w:rPr>
@@ -2945,6 +3006,7 @@
         </w:rPr>
         <w:t xml:space="preserve">, </w:t>
       </w:r>
+      <w:proofErr w:type="spellStart"/>
       <w:r>
         <w:rPr>
           <w:sz w:val="28"/>
@@ -2953,6 +3015,7 @@
         </w:rPr>
         <w:t>etc</w:t>
       </w:r>
+      <w:proofErr w:type="spellEnd"/>
       <w:r>
         <w:rPr>
           <w:sz w:val="28"/>
@@ -3056,18 +3119,11 @@
           <w:sz w:val="28"/>
           <w:szCs w:val="28"/>
         </w:rPr>
-        <w:lastRenderedPageBreak/>
-        <w:t xml:space="preserve"> </w:t>
-      </w:r>
-      <w:r>
-        <w:rPr>
-          <w:noProof/>
-        </w:rPr>
         <w:drawing>
-          <wp:inline distT="0" distB="0" distL="0" distR="0" wp14:anchorId="71F3D12B" wp14:editId="7045F512">
-            <wp:extent cx="5864225" cy="4220612"/>
-            <wp:effectExtent l="0" t="0" r="3175" b="8890"/>
-            <wp:docPr id="6" name="Рисунок 6"/>
+          <wp:inline distT="0" distB="0" distL="0" distR="0" wp14:anchorId="4E9835E1" wp14:editId="2F0BC7E7">
+            <wp:extent cx="5940425" cy="2169795"/>
+            <wp:effectExtent l="0" t="0" r="3175" b="1905"/>
+            <wp:docPr id="27" name="Picture 27"/>
             <wp:cNvGraphicFramePr>
               <a:graphicFrameLocks xmlns:a="http://schemas.openxmlformats.org/drawingml/2006/main" noChangeAspect="1"/>
             </wp:cNvGraphicFramePr>
@@ -3087,7 +3143,7 @@
                   <pic:spPr>
                     <a:xfrm>
                       <a:off x="0" y="0"/>
-                      <a:ext cx="5866216" cy="4222045"/>
+                      <a:ext cx="5940425" cy="2169795"/>
                     </a:xfrm>
                     <a:prstGeom prst="rect">
                       <a:avLst/>
@@ -3184,11 +3240,12 @@
         <w:rPr>
           <w:noProof/>
         </w:rPr>
+        <w:lastRenderedPageBreak/>
         <w:drawing>
-          <wp:inline distT="0" distB="0" distL="0" distR="0" wp14:anchorId="615D38C7" wp14:editId="26873D49">
-            <wp:extent cx="5940425" cy="3945890"/>
-            <wp:effectExtent l="0" t="0" r="3175" b="0"/>
-            <wp:docPr id="10" name="Рисунок 10"/>
+          <wp:inline distT="0" distB="0" distL="0" distR="0" wp14:anchorId="499D7D5A" wp14:editId="5E566B5B">
+            <wp:extent cx="5940425" cy="6487795"/>
+            <wp:effectExtent l="0" t="0" r="3175" b="8255"/>
+            <wp:docPr id="26" name="Picture 26"/>
             <wp:cNvGraphicFramePr>
               <a:graphicFrameLocks xmlns:a="http://schemas.openxmlformats.org/drawingml/2006/main" noChangeAspect="1"/>
             </wp:cNvGraphicFramePr>
@@ -3208,7 +3265,7 @@
                   <pic:spPr>
                     <a:xfrm>
                       <a:off x="0" y="0"/>
-                      <a:ext cx="5940425" cy="3945890"/>
+                      <a:ext cx="5940425" cy="6487795"/>
                     </a:xfrm>
                     <a:prstGeom prst="rect">
                       <a:avLst/>
@@ -3291,27 +3348,15 @@
           <w:lang w:val="en-US"/>
         </w:rPr>
       </w:pPr>
-    </w:p>
-    <w:p>
-      <w:pPr>
-        <w:spacing w:line="360" w:lineRule="auto"/>
-        <w:jc w:val="both"/>
-        <w:rPr>
-          <w:sz w:val="28"/>
-          <w:szCs w:val="28"/>
-          <w:lang w:val="en-US"/>
-        </w:rPr>
-      </w:pPr>
       <w:r>
         <w:rPr>
           <w:noProof/>
         </w:rPr>
-        <w:lastRenderedPageBreak/>
         <w:drawing>
-          <wp:inline distT="0" distB="0" distL="0" distR="0" wp14:anchorId="55785059" wp14:editId="145434D0">
-            <wp:extent cx="5940425" cy="1644015"/>
+          <wp:inline distT="0" distB="0" distL="0" distR="0" wp14:anchorId="39A9333E" wp14:editId="6844A293">
+            <wp:extent cx="5940425" cy="1417955"/>
             <wp:effectExtent l="0" t="0" r="3175" b="0"/>
-            <wp:docPr id="11" name="Рисунок 11"/>
+            <wp:docPr id="28" name="Picture 28"/>
             <wp:cNvGraphicFramePr>
               <a:graphicFrameLocks xmlns:a="http://schemas.openxmlformats.org/drawingml/2006/main" noChangeAspect="1"/>
             </wp:cNvGraphicFramePr>
@@ -3331,7 +3376,7 @@
                   <pic:spPr>
                     <a:xfrm>
                       <a:off x="0" y="0"/>
-                      <a:ext cx="5940425" cy="1644015"/>
+                      <a:ext cx="5940425" cy="1417955"/>
                     </a:xfrm>
                     <a:prstGeom prst="rect">
                       <a:avLst/>
@@ -3429,18 +3474,31 @@
         <w:rPr>
           <w:sz w:val="28"/>
           <w:szCs w:val="28"/>
-          <w:lang w:val="en-US"/>
-        </w:rPr>
-      </w:pPr>
-      <w:r>
-        <w:rPr>
-          <w:noProof/>
-        </w:rPr>
+        </w:rPr>
+      </w:pPr>
+    </w:p>
+    <w:p>
+      <w:pPr>
+        <w:spacing w:line="360" w:lineRule="auto"/>
+        <w:jc w:val="center"/>
+        <w:rPr>
+          <w:sz w:val="28"/>
+          <w:szCs w:val="28"/>
+          <w:lang w:val="en-US"/>
+        </w:rPr>
+      </w:pPr>
+      <w:r>
+        <w:rPr>
+          <w:sz w:val="28"/>
+          <w:szCs w:val="28"/>
+          <w:lang w:val="en-US"/>
+        </w:rPr>
+        <w:lastRenderedPageBreak/>
         <w:drawing>
-          <wp:inline distT="0" distB="0" distL="0" distR="0" wp14:anchorId="3701EE7D" wp14:editId="6027034E">
-            <wp:extent cx="3429000" cy="695325"/>
+          <wp:inline distT="0" distB="0" distL="0" distR="0" wp14:anchorId="6B98B874" wp14:editId="5CE93625">
+            <wp:extent cx="3820058" cy="161948"/>
             <wp:effectExtent l="0" t="0" r="0" b="9525"/>
-            <wp:docPr id="16" name="Рисунок 16"/>
+            <wp:docPr id="29" name="Picture 29"/>
             <wp:cNvGraphicFramePr>
               <a:graphicFrameLocks xmlns:a="http://schemas.openxmlformats.org/drawingml/2006/main" noChangeAspect="1"/>
             </wp:cNvGraphicFramePr>
@@ -3460,7 +3518,7 @@
                   <pic:spPr>
                     <a:xfrm>
                       <a:off x="0" y="0"/>
-                      <a:ext cx="3429000" cy="695325"/>
+                      <a:ext cx="3820058" cy="161948"/>
                     </a:xfrm>
                     <a:prstGeom prst="rect">
                       <a:avLst/>
@@ -3479,69 +3537,67 @@
         <w:jc w:val="center"/>
         <w:rPr>
           <w:b/>
+          <w:iCs/>
+          <w:sz w:val="24"/>
+          <w:szCs w:val="24"/>
+        </w:rPr>
+      </w:pPr>
+      <w:r>
+        <w:rPr>
+          <w:b/>
+          <w:iCs/>
+          <w:sz w:val="24"/>
+          <w:szCs w:val="24"/>
+        </w:rPr>
+        <w:t xml:space="preserve">Рисунок 2.5 – </w:t>
+      </w:r>
+      <w:r>
+        <w:rPr>
+          <w:b/>
+          <w:iCs/>
+          <w:sz w:val="24"/>
+          <w:szCs w:val="24"/>
+        </w:rPr>
+        <w:t>И</w:t>
+      </w:r>
+      <w:r>
+        <w:rPr>
+          <w:b/>
+          <w:iCs/>
+          <w:sz w:val="24"/>
+          <w:szCs w:val="24"/>
+        </w:rPr>
+        <w:t xml:space="preserve">сследование команды </w:t>
+      </w:r>
+      <w:r>
+        <w:rPr>
+          <w:b/>
+          <w:iCs/>
+          <w:sz w:val="24"/>
+          <w:szCs w:val="24"/>
+        </w:rPr>
+        <w:t>less</w:t>
+      </w:r>
+    </w:p>
+    <w:p>
+      <w:pPr>
+        <w:spacing w:line="360" w:lineRule="auto"/>
+        <w:jc w:val="center"/>
+        <w:rPr>
+          <w:sz w:val="28"/>
+          <w:szCs w:val="28"/>
+          <w:lang w:val="en-US"/>
+        </w:rPr>
+      </w:pPr>
+      <w:r>
+        <w:rPr>
           <w:noProof/>
-          <w:sz w:val="28"/>
-          <w:szCs w:val="28"/>
-          <w:lang w:val="en-US"/>
-        </w:rPr>
-      </w:pPr>
-      <w:r>
-        <w:rPr>
-          <w:b/>
-          <w:iCs/>
-          <w:sz w:val="24"/>
-          <w:szCs w:val="24"/>
-        </w:rPr>
-        <w:t xml:space="preserve">Рисунок 2.5 – </w:t>
-      </w:r>
-      <w:r>
-        <w:rPr>
-          <w:b/>
-          <w:iCs/>
-          <w:sz w:val="24"/>
-          <w:szCs w:val="24"/>
-        </w:rPr>
-        <w:t>И</w:t>
-      </w:r>
-      <w:r>
-        <w:rPr>
-          <w:b/>
-          <w:iCs/>
-          <w:sz w:val="24"/>
-          <w:szCs w:val="24"/>
-        </w:rPr>
-        <w:t xml:space="preserve">сследование команды </w:t>
-      </w:r>
-      <w:r>
-        <w:rPr>
-          <w:b/>
-          <w:iCs/>
-          <w:sz w:val="24"/>
-          <w:szCs w:val="24"/>
-          <w:lang w:val="en-US"/>
-        </w:rPr>
-        <w:t>less</w:t>
-      </w:r>
-    </w:p>
-    <w:p>
-      <w:pPr>
-        <w:spacing w:line="360" w:lineRule="auto"/>
-        <w:jc w:val="both"/>
-        <w:rPr>
-          <w:sz w:val="28"/>
-          <w:szCs w:val="28"/>
-          <w:lang w:val="en-US"/>
-        </w:rPr>
-      </w:pPr>
-      <w:r>
-        <w:rPr>
-          <w:noProof/>
         </w:rPr>
         <w:drawing>
-          <wp:inline distT="0" distB="0" distL="0" distR="0" wp14:anchorId="10E0926D" wp14:editId="671E6E0C">
-            <wp:extent cx="5940425" cy="3585845"/>
-            <wp:effectExtent l="0" t="0" r="3175" b="0"/>
-            <wp:docPr id="15" name="Рисунок 15"/>
+          <wp:inline distT="0" distB="0" distL="0" distR="0" wp14:anchorId="0FC7FAC6" wp14:editId="060BF30C">
+            <wp:extent cx="3867396" cy="7610475"/>
+            <wp:effectExtent l="0" t="0" r="0" b="0"/>
+            <wp:docPr id="30" name="Picture 30"/>
             <wp:cNvGraphicFramePr>
               <a:graphicFrameLocks xmlns:a="http://schemas.openxmlformats.org/drawingml/2006/main" noChangeAspect="1"/>
             </wp:cNvGraphicFramePr>
@@ -3561,7 +3617,7 @@
                   <pic:spPr>
                     <a:xfrm>
                       <a:off x="0" y="0"/>
-                      <a:ext cx="5940425" cy="3585845"/>
+                      <a:ext cx="3869097" cy="7613823"/>
                     </a:xfrm>
                     <a:prstGeom prst="rect">
                       <a:avLst/>
@@ -3640,36 +3696,6 @@
         </w:rPr>
         <w:t>less</w:t>
       </w:r>
-    </w:p>
-    <w:p>
-      <w:pPr>
-        <w:spacing w:line="360" w:lineRule="auto"/>
-        <w:jc w:val="both"/>
-        <w:rPr>
-          <w:sz w:val="28"/>
-          <w:szCs w:val="28"/>
-        </w:rPr>
-      </w:pPr>
-    </w:p>
-    <w:p>
-      <w:pPr>
-        <w:spacing w:line="360" w:lineRule="auto"/>
-        <w:jc w:val="both"/>
-        <w:rPr>
-          <w:sz w:val="28"/>
-          <w:szCs w:val="28"/>
-        </w:rPr>
-      </w:pPr>
-    </w:p>
-    <w:p>
-      <w:pPr>
-        <w:spacing w:line="360" w:lineRule="auto"/>
-        <w:jc w:val="both"/>
-        <w:rPr>
-          <w:sz w:val="28"/>
-          <w:szCs w:val="28"/>
-        </w:rPr>
-      </w:pPr>
     </w:p>
     <w:p>
       <w:pPr>
@@ -4648,6 +4674,7 @@
         <w:lastRenderedPageBreak/>
         <w:t xml:space="preserve">Затем проведем попытку получения доступа к ранее запрещенным файлам с помощью </w:t>
       </w:r>
+      <w:proofErr w:type="spellStart"/>
       <w:r>
         <w:rPr>
           <w:sz w:val="28"/>
@@ -4656,6 +4683,7 @@
         </w:rPr>
         <w:t>sudo</w:t>
       </w:r>
+      <w:proofErr w:type="spellEnd"/>
       <w:r>
         <w:rPr>
           <w:sz w:val="28"/>
@@ -5098,6 +5126,7 @@
         </w:rPr>
         <w:t xml:space="preserve">помощью команды </w:t>
       </w:r>
+      <w:proofErr w:type="spellStart"/>
       <w:r>
         <w:rPr>
           <w:szCs w:val="28"/>
@@ -5105,6 +5134,7 @@
         </w:rPr>
         <w:t>ps</w:t>
       </w:r>
+      <w:proofErr w:type="spellEnd"/>
       <w:r>
         <w:rPr>
           <w:szCs w:val="28"/>
@@ -5136,6 +5166,7 @@
         </w:rPr>
         <w:t xml:space="preserve">выведем все процессы принадлежащие пользователю </w:t>
       </w:r>
+      <w:proofErr w:type="spellStart"/>
       <w:r>
         <w:rPr>
           <w:szCs w:val="28"/>
@@ -5143,6 +5174,7 @@
         </w:rPr>
         <w:t>systemd</w:t>
       </w:r>
+      <w:proofErr w:type="spellEnd"/>
       <w:r>
         <w:rPr>
           <w:szCs w:val="28"/>
@@ -5250,6 +5282,7 @@
         </w:rPr>
         <w:t xml:space="preserve">ортировка процессов, принадлежащих пользователю </w:t>
       </w:r>
+      <w:proofErr w:type="spellStart"/>
       <w:r>
         <w:rPr>
           <w:b/>
@@ -5260,6 +5293,7 @@
         </w:rPr>
         <w:t>systemd</w:t>
       </w:r>
+      <w:proofErr w:type="spellEnd"/>
       <w:r>
         <w:rPr>
           <w:b/>
@@ -5278,6 +5312,7 @@
         </w:rPr>
         <w:t xml:space="preserve">через </w:t>
       </w:r>
+      <w:proofErr w:type="spellStart"/>
       <w:r>
         <w:rPr>
           <w:b/>
@@ -5288,6 +5323,7 @@
         </w:rPr>
         <w:t>ps</w:t>
       </w:r>
+      <w:proofErr w:type="spellEnd"/>
     </w:p>
     <w:p>
       <w:pPr>
@@ -5330,6 +5366,7 @@
         </w:rPr>
         <w:t>=</w:t>
       </w:r>
+      <w:proofErr w:type="spellStart"/>
       <w:r>
         <w:rPr>
           <w:sz w:val="28"/>
@@ -5337,6 +5374,7 @@
         </w:rPr>
         <w:t>systemd</w:t>
       </w:r>
+      <w:proofErr w:type="spellEnd"/>
       <w:r>
         <w:rPr>
           <w:sz w:val="28"/>
@@ -5482,6 +5520,7 @@
         </w:rPr>
         <w:t xml:space="preserve">ортировка процессов, принадлежащих пользователю </w:t>
       </w:r>
+      <w:proofErr w:type="spellStart"/>
       <w:r>
         <w:rPr>
           <w:b/>
@@ -5492,6 +5531,7 @@
         </w:rPr>
         <w:t>systemd</w:t>
       </w:r>
+      <w:proofErr w:type="spellEnd"/>
       <w:r>
         <w:rPr>
           <w:b/>
@@ -5537,6 +5577,7 @@
         </w:rPr>
         <w:t xml:space="preserve"> помощью команды </w:t>
       </w:r>
+      <w:proofErr w:type="spellStart"/>
       <w:r>
         <w:rPr>
           <w:sz w:val="28"/>
@@ -5545,6 +5586,7 @@
         </w:rPr>
         <w:t>ps</w:t>
       </w:r>
+      <w:proofErr w:type="spellEnd"/>
       <w:r>
         <w:rPr>
           <w:sz w:val="28"/>
@@ -5718,6 +5760,7 @@
         </w:rPr>
         <w:t xml:space="preserve">через </w:t>
       </w:r>
+      <w:proofErr w:type="spellStart"/>
       <w:r>
         <w:rPr>
           <w:b/>
@@ -5728,6 +5771,7 @@
         </w:rPr>
         <w:t>ps</w:t>
       </w:r>
+      <w:proofErr w:type="spellEnd"/>
     </w:p>
     <w:p>
       <w:pPr>
@@ -5988,6 +6032,7 @@
         </w:rPr>
         <w:t xml:space="preserve">Выведем с помощью команд </w:t>
       </w:r>
+      <w:proofErr w:type="spellStart"/>
       <w:r>
         <w:rPr>
           <w:sz w:val="28"/>
@@ -5996,6 +6041,7 @@
         </w:rPr>
         <w:t>ps</w:t>
       </w:r>
+      <w:proofErr w:type="spellEnd"/>
       <w:r>
         <w:rPr>
           <w:sz w:val="28"/>
@@ -6244,6 +6290,7 @@
         </w:rPr>
         <w:t xml:space="preserve"> командами </w:t>
       </w:r>
+      <w:proofErr w:type="spellStart"/>
       <w:r>
         <w:rPr>
           <w:b/>
@@ -6254,6 +6301,7 @@
         </w:rPr>
         <w:t>ps</w:t>
       </w:r>
+      <w:proofErr w:type="spellEnd"/>
       <w:r>
         <w:rPr>
           <w:b/>
@@ -7769,6 +7817,7 @@
         </w:rPr>
         <w:t xml:space="preserve">Запустим </w:t>
       </w:r>
+      <w:proofErr w:type="spellStart"/>
       <w:r>
         <w:rPr>
           <w:color w:val="1A1A1A"/>
@@ -7778,6 +7827,7 @@
         </w:rPr>
         <w:t>xlogo</w:t>
       </w:r>
+      <w:proofErr w:type="spellEnd"/>
       <w:r>
         <w:rPr>
           <w:color w:val="1A1A1A"/>
@@ -7794,6 +7844,7 @@
         </w:rPr>
         <w:t xml:space="preserve">в фоновом режиме командой </w:t>
       </w:r>
+      <w:proofErr w:type="spellStart"/>
       <w:r>
         <w:rPr>
           <w:color w:val="1A1A1A"/>
@@ -7803,6 +7854,7 @@
         </w:rPr>
         <w:t>xlogo</w:t>
       </w:r>
+      <w:proofErr w:type="spellEnd"/>
       <w:r>
         <w:rPr>
           <w:color w:val="1A1A1A"/>
@@ -7827,6 +7879,7 @@
         </w:rPr>
         <w:t xml:space="preserve">а также запустим </w:t>
       </w:r>
+      <w:proofErr w:type="spellStart"/>
       <w:r>
         <w:rPr>
           <w:color w:val="1A1A1A"/>
@@ -7836,6 +7889,7 @@
         </w:rPr>
         <w:t>gedit</w:t>
       </w:r>
+      <w:proofErr w:type="spellEnd"/>
       <w:r>
         <w:rPr>
           <w:color w:val="1A1A1A"/>
@@ -7893,6 +7947,7 @@
         </w:rPr>
         <w:t xml:space="preserve">завершим процесс </w:t>
       </w:r>
+      <w:proofErr w:type="spellStart"/>
       <w:r>
         <w:rPr>
           <w:color w:val="1A1A1A"/>
@@ -7902,6 +7957,7 @@
         </w:rPr>
         <w:t>xlogo</w:t>
       </w:r>
+      <w:proofErr w:type="spellEnd"/>
       <w:r>
         <w:rPr>
           <w:color w:val="1A1A1A"/>
@@ -7966,6 +8022,7 @@
         </w:rPr>
         <w:t xml:space="preserve">процесс </w:t>
       </w:r>
+      <w:proofErr w:type="spellStart"/>
       <w:r>
         <w:rPr>
           <w:color w:val="1A1A1A"/>
@@ -7975,6 +8032,7 @@
         </w:rPr>
         <w:t>gedit</w:t>
       </w:r>
+      <w:proofErr w:type="spellEnd"/>
       <w:r>
         <w:rPr>
           <w:color w:val="1A1A1A"/>
@@ -7991,6 +8049,7 @@
         </w:rPr>
         <w:t xml:space="preserve">командой </w:t>
       </w:r>
+      <w:proofErr w:type="spellStart"/>
       <w:r>
         <w:rPr>
           <w:color w:val="1A1A1A"/>
@@ -8000,6 +8059,7 @@
         </w:rPr>
         <w:t>killall</w:t>
       </w:r>
+      <w:proofErr w:type="spellEnd"/>
       <w:r>
         <w:rPr>
           <w:color w:val="1A1A1A"/>
@@ -8215,6 +8275,7 @@
         </w:rPr>
         <w:t xml:space="preserve">Рисунок 4.10 – Работа с процессами </w:t>
       </w:r>
+      <w:proofErr w:type="spellStart"/>
       <w:r>
         <w:rPr>
           <w:b/>
@@ -8226,6 +8287,7 @@
         </w:rPr>
         <w:t>xlogo</w:t>
       </w:r>
+      <w:proofErr w:type="spellEnd"/>
       <w:r>
         <w:rPr>
           <w:b/>
@@ -8236,6 +8298,7 @@
         </w:rPr>
         <w:t xml:space="preserve"> и </w:t>
       </w:r>
+      <w:proofErr w:type="spellStart"/>
       <w:r>
         <w:rPr>
           <w:b/>
@@ -8247,6 +8310,7 @@
         </w:rPr>
         <w:t>gedit</w:t>
       </w:r>
+      <w:proofErr w:type="spellEnd"/>
       <w:r>
         <w:rPr>
           <w:b/>
@@ -8339,6 +8403,7 @@
         </w:rPr>
         <w:t xml:space="preserve">, взаимодействия с пользователями, их создании, изменении модификаторов доступа файлов/директорий, наделении пользователя правами </w:t>
       </w:r>
+      <w:proofErr w:type="spellStart"/>
       <w:r>
         <w:rPr>
           <w:sz w:val="28"/>
@@ -8347,6 +8412,7 @@
         </w:rPr>
         <w:t>sudo</w:t>
       </w:r>
+      <w:proofErr w:type="spellEnd"/>
       <w:r>
         <w:rPr>
           <w:sz w:val="28"/>

</xml_diff>